<commit_message>
primeira versão dos scripts OLAP
</commit_message>
<xml_diff>
--- a/estudo_caso/EstudoDeCaso.docx
+++ b/estudo_caso/EstudoDeCaso.docx
@@ -694,7 +694,7 @@
           <w:szCs w:val="24"/>
           <w:lang w:val="pt-BR"/>
         </w:rPr>
-        <w:t>Fato_producao - dim_insumo, dim_produto, dim_maquina</w:t>
+        <w:t>Fato_producao (dim_insumo, dim_produto, dim_maquina, dim_tempo)</w:t>
       </w:r>
       <w:r>
         <w:rPr>
@@ -712,19 +712,28 @@
           <w:szCs w:val="24"/>
           <w:lang w:val="pt-BR"/>
         </w:rPr>
-        <w:t>Fato_venda - dim_produto, dim_venda</w:t>
-      </w:r>
-      <w:r>
-        <w:rPr>
-          <w:rFonts w:hint="default" w:ascii="Arial" w:hAnsi="Arial" w:cs="Arial"/>
-          <w:sz w:val="24"/>
-          <w:szCs w:val="24"/>
-          <w:lang w:val="pt-BR"/>
-        </w:rPr>
-        <w:br w:type="textWrapping"/>
+        <w:t>Fato_venda ( dim_produto, dim_tempo, dim_cliente</w:t>
       </w:r>
       <w:bookmarkStart w:id="0" w:name="_GoBack"/>
       <w:bookmarkEnd w:id="0"/>
+      <w:r>
+        <w:rPr>
+          <w:rFonts w:hint="default" w:ascii="Arial" w:hAnsi="Arial" w:cs="Arial"/>
+          <w:sz w:val="24"/>
+          <w:szCs w:val="24"/>
+          <w:lang w:val="pt-BR"/>
+        </w:rPr>
+        <w:t>)</w:t>
+      </w:r>
+      <w:r>
+        <w:rPr>
+          <w:rFonts w:hint="default" w:ascii="Arial" w:hAnsi="Arial" w:cs="Arial"/>
+          <w:sz w:val="24"/>
+          <w:szCs w:val="24"/>
+          <w:lang w:val="pt-BR"/>
+        </w:rPr>
+        <w:br w:type="textWrapping"/>
+      </w:r>
     </w:p>
     <w:p>
       <w:pPr>

</xml_diff>